<commit_message>
Adicionando arquivos de PRA , e modificando outros
</commit_message>
<xml_diff>
--- a/PRA - Formulário+Portefolio Reflexivo de Aprendizagens/Reflexão-UFCD-789.docx
+++ b/PRA - Formulário+Portefolio Reflexivo de Aprendizagens/Reflexão-UFCD-789.docx
@@ -1265,118 +1265,6 @@
                 <w:bCs/>
               </w:rPr>
             </w:pPr>
-            <w:r>
-              <w:rPr>
-                <w:rFonts w:ascii="Arial" w:hAnsi="Arial" w:cs="Arial"/>
-                <w:b/>
-                <w:bCs/>
-              </w:rPr>
-              <w:t xml:space="preserve">  </w:t>
-            </w:r>
-            <w:r>
-              <w:rPr>
-                <w:rFonts w:ascii="Arial" w:hAnsi="Arial" w:cs="Arial"/>
-                <w:b/>
-                <w:bCs/>
-              </w:rPr>
-              <w:t xml:space="preserve">Nesta situação onde o formador é extremamente </w:t>
-            </w:r>
-            <w:r>
-              <w:rPr>
-                <w:rFonts w:ascii="Arial" w:hAnsi="Arial" w:cs="Arial"/>
-                <w:b/>
-                <w:bCs/>
-              </w:rPr>
-              <w:t>profissional</w:t>
-            </w:r>
-            <w:r>
-              <w:rPr>
-                <w:rFonts w:ascii="Arial" w:hAnsi="Arial" w:cs="Arial"/>
-                <w:b/>
-                <w:bCs/>
-              </w:rPr>
-              <w:t xml:space="preserve"> </w:t>
-            </w:r>
-            <w:r>
-              <w:rPr>
-                <w:rFonts w:ascii="Arial" w:hAnsi="Arial" w:cs="Arial"/>
-                <w:b/>
-                <w:bCs/>
-              </w:rPr>
-              <w:t xml:space="preserve">precisamos reconhecer </w:t>
-            </w:r>
-            <w:r>
-              <w:rPr>
-                <w:rFonts w:ascii="Arial" w:hAnsi="Arial" w:cs="Arial"/>
-                <w:b/>
-                <w:bCs/>
-              </w:rPr>
-              <w:t>e nos</w:t>
-            </w:r>
-            <w:r>
-              <w:rPr>
-                <w:rFonts w:ascii="Arial" w:hAnsi="Arial" w:cs="Arial"/>
-                <w:b/>
-                <w:bCs/>
-              </w:rPr>
-              <w:t xml:space="preserve"> sentir </w:t>
-            </w:r>
-            <w:r>
-              <w:rPr>
-                <w:rFonts w:ascii="Arial" w:hAnsi="Arial" w:cs="Arial"/>
-                <w:b/>
-                <w:bCs/>
-              </w:rPr>
-              <w:t>privilegiados por</w:t>
-            </w:r>
-            <w:r>
-              <w:rPr>
-                <w:rFonts w:ascii="Arial" w:hAnsi="Arial" w:cs="Arial"/>
-                <w:b/>
-                <w:bCs/>
-              </w:rPr>
-              <w:t xml:space="preserve"> ter o Professor Hugo desta formação, Al</w:t>
-            </w:r>
-            <w:r>
-              <w:rPr>
-                <w:rFonts w:ascii="Arial" w:hAnsi="Arial" w:cs="Arial"/>
-                <w:b/>
-                <w:bCs/>
-              </w:rPr>
-              <w:t>é</w:t>
-            </w:r>
-            <w:r>
-              <w:rPr>
-                <w:rFonts w:ascii="Arial" w:hAnsi="Arial" w:cs="Arial"/>
-                <w:b/>
-                <w:bCs/>
-              </w:rPr>
-              <w:t xml:space="preserve">m de suprema estou bem </w:t>
-            </w:r>
-            <w:r>
-              <w:rPr>
-                <w:rFonts w:ascii="Arial" w:hAnsi="Arial" w:cs="Arial"/>
-                <w:b/>
-                <w:bCs/>
-              </w:rPr>
-              <w:t>feliz, O</w:t>
-            </w:r>
-            <w:r>
-              <w:rPr>
-                <w:rFonts w:ascii="Arial" w:hAnsi="Arial" w:cs="Arial"/>
-                <w:b/>
-                <w:bCs/>
-              </w:rPr>
-              <w:t xml:space="preserve"> professor Hugo é um otimo professor, e um ser humano </w:t>
-            </w:r>
-            <w:r>
-              <w:rPr>
-                <w:rFonts w:ascii="Arial" w:hAnsi="Arial" w:cs="Arial"/>
-                <w:b/>
-                <w:bCs/>
-              </w:rPr>
-              <w:t>admirável. Sucesso em qualquer lugar professor.</w:t>
-            </w:r>
           </w:p>
         </w:tc>
       </w:tr>
@@ -4176,10 +4064,21 @@
 </file>
 
 <file path=customXml/item1.xml><?xml version="1.0" encoding="utf-8"?>
-<b:Sources xmlns:b="http://schemas.openxmlformats.org/officeDocument/2006/bibliography" xmlns="http://schemas.openxmlformats.org/officeDocument/2006/bibliography" SelectedStyle="\APA.XSL" StyleName="APA"/>
+<p:properties xmlns:p="http://schemas.microsoft.com/office/2006/metadata/properties" xmlns:xsi="http://www.w3.org/2001/XMLSchema-instance" xmlns:pc="http://schemas.microsoft.com/office/infopath/2007/PartnerControls">
+  <documentManagement/>
+</p:properties>
 </file>
 
 <file path=customXml/item2.xml><?xml version="1.0" encoding="utf-8"?>
+<?mso-contentType ?>
+<FormTemplates xmlns="http://schemas.microsoft.com/sharepoint/v3/contenttype/forms">
+  <Display>DocumentLibraryForm</Display>
+  <Edit>DocumentLibraryForm</Edit>
+  <New>DocumentLibraryForm</New>
+</FormTemplates>
+</file>
+
+<file path=customXml/item3.xml><?xml version="1.0" encoding="utf-8"?>
 <ct:contentTypeSchema xmlns:ct="http://schemas.microsoft.com/office/2006/metadata/contentType" xmlns:ma="http://schemas.microsoft.com/office/2006/metadata/properties/metaAttributes" ct:_="" ma:_="" ma:contentTypeName="Documento" ma:contentTypeID="0x010100173BB711B4B3E349AD12962D5AF7F01A" ma:contentTypeVersion="7" ma:contentTypeDescription="Criar um novo documento." ma:contentTypeScope="" ma:versionID="0e5b54984c45815e32d9f27d06a037c7">
   <xsd:schema xmlns:xsd="http://www.w3.org/2001/XMLSchema" xmlns:xs="http://www.w3.org/2001/XMLSchema" xmlns:p="http://schemas.microsoft.com/office/2006/metadata/properties" xmlns:ns3="9e8b0c52-db29-4fd3-95b2-408c132d4669" xmlns:ns4="6c5ebf8f-d2d1-4376-96b5-bec9e7c40a17" targetNamespace="http://schemas.microsoft.com/office/2006/metadata/properties" ma:root="true" ma:fieldsID="e34edd2ae78654f2f670f739fb3cd0f1" ns3:_="" ns4:_="">
     <xsd:import namespace="9e8b0c52-db29-4fd3-95b2-408c132d4669"/>
@@ -4364,30 +4263,28 @@
 </ct:contentTypeSchema>
 </file>
 
-<file path=customXml/item3.xml><?xml version="1.0" encoding="utf-8"?>
-<?mso-contentType ?>
-<FormTemplates xmlns="http://schemas.microsoft.com/sharepoint/v3/contenttype/forms">
-  <Display>DocumentLibraryForm</Display>
-  <Edit>DocumentLibraryForm</Edit>
-  <New>DocumentLibraryForm</New>
-</FormTemplates>
-</file>
-
 <file path=customXml/item4.xml><?xml version="1.0" encoding="utf-8"?>
-<p:properties xmlns:p="http://schemas.microsoft.com/office/2006/metadata/properties" xmlns:xsi="http://www.w3.org/2001/XMLSchema-instance" xmlns:pc="http://schemas.microsoft.com/office/infopath/2007/PartnerControls">
-  <documentManagement/>
-</p:properties>
+<b:Sources xmlns:b="http://schemas.openxmlformats.org/officeDocument/2006/bibliography" xmlns="http://schemas.openxmlformats.org/officeDocument/2006/bibliography" SelectedStyle="\APA.XSL" StyleName="APA"/>
 </file>
 
 <file path=customXml/itemProps1.xml><?xml version="1.0" encoding="utf-8"?>
-<ds:datastoreItem xmlns:ds="http://schemas.openxmlformats.org/officeDocument/2006/customXml" ds:itemID="{679A5A8A-5010-4897-AB03-B7415C568E50}">
+<ds:datastoreItem xmlns:ds="http://schemas.openxmlformats.org/officeDocument/2006/customXml" ds:itemID="{3C73501A-A3E5-4BF6-8B17-F295B0D70B52}">
   <ds:schemaRefs>
-    <ds:schemaRef ds:uri="http://schemas.openxmlformats.org/officeDocument/2006/bibliography"/>
+    <ds:schemaRef ds:uri="http://schemas.microsoft.com/office/2006/metadata/properties"/>
+    <ds:schemaRef ds:uri="http://schemas.microsoft.com/office/infopath/2007/PartnerControls"/>
   </ds:schemaRefs>
 </ds:datastoreItem>
 </file>
 
 <file path=customXml/itemProps2.xml><?xml version="1.0" encoding="utf-8"?>
+<ds:datastoreItem xmlns:ds="http://schemas.openxmlformats.org/officeDocument/2006/customXml" ds:itemID="{EFAB2E49-BA78-4283-A469-EE78D0DD841B}">
+  <ds:schemaRefs>
+    <ds:schemaRef ds:uri="http://schemas.microsoft.com/sharepoint/v3/contenttype/forms"/>
+  </ds:schemaRefs>
+</ds:datastoreItem>
+</file>
+
+<file path=customXml/itemProps3.xml><?xml version="1.0" encoding="utf-8"?>
 <ds:datastoreItem xmlns:ds="http://schemas.openxmlformats.org/officeDocument/2006/customXml" ds:itemID="{5514CEEB-91F1-4CC5-9422-5E1BD09618F9}">
   <ds:schemaRefs>
     <ds:schemaRef ds:uri="http://schemas.microsoft.com/office/2006/metadata/contentType"/>
@@ -4406,19 +4303,10 @@
 </ds:datastoreItem>
 </file>
 
-<file path=customXml/itemProps3.xml><?xml version="1.0" encoding="utf-8"?>
-<ds:datastoreItem xmlns:ds="http://schemas.openxmlformats.org/officeDocument/2006/customXml" ds:itemID="{EFAB2E49-BA78-4283-A469-EE78D0DD841B}">
+<file path=customXml/itemProps4.xml><?xml version="1.0" encoding="utf-8"?>
+<ds:datastoreItem xmlns:ds="http://schemas.openxmlformats.org/officeDocument/2006/customXml" ds:itemID="{679A5A8A-5010-4897-AB03-B7415C568E50}">
   <ds:schemaRefs>
-    <ds:schemaRef ds:uri="http://schemas.microsoft.com/sharepoint/v3/contenttype/forms"/>
-  </ds:schemaRefs>
-</ds:datastoreItem>
-</file>
-
-<file path=customXml/itemProps4.xml><?xml version="1.0" encoding="utf-8"?>
-<ds:datastoreItem xmlns:ds="http://schemas.openxmlformats.org/officeDocument/2006/customXml" ds:itemID="{3C73501A-A3E5-4BF6-8B17-F295B0D70B52}">
-  <ds:schemaRefs>
-    <ds:schemaRef ds:uri="http://schemas.microsoft.com/office/2006/metadata/properties"/>
-    <ds:schemaRef ds:uri="http://schemas.microsoft.com/office/infopath/2007/PartnerControls"/>
+    <ds:schemaRef ds:uri="http://schemas.openxmlformats.org/officeDocument/2006/bibliography"/>
   </ds:schemaRefs>
 </ds:datastoreItem>
 </file>
</xml_diff>